<commit_message>
spring mvc 4 with annotation configuration
</commit_message>
<xml_diff>
--- a/lythuyetspringmvc.docx
+++ b/lythuyetspringmvc.docx
@@ -1994,8 +1994,83 @@
         </w:rPr>
         <w:t>Để nhanh chóng, tôi sử dụng plugin eclipse jetty để chạy nó trên jetty. Click chuột phải vào file war -&gt; run as -&gt; run-jetty.</w:t>
       </w:r>
+    </w:p>
+    <w:p>
+      <w:pPr>
+        <w:pStyle w:val="ListParagraph"/>
+        <w:numPr>
+          <w:ilvl w:val="0"/>
+          <w:numId w:val="1"/>
+        </w:numPr>
+        <w:rPr>
+          <w:rFonts w:ascii="Verdana" w:hAnsi="Verdana" w:cs="Consolas"/>
+          <w:color w:val="000000" w:themeColor="text1"/>
+        </w:rPr>
+      </w:pPr>
+      <w:r>
+        <w:rPr>
+          <w:rFonts w:ascii="Verdana" w:hAnsi="Verdana" w:cs="Consolas"/>
+          <w:color w:val="000000" w:themeColor="text1"/>
+        </w:rPr>
+        <w:t xml:space="preserve">Cấu hình với annotation: </w:t>
+      </w:r>
+      <w:r>
+        <w:rPr>
+          <w:rFonts w:ascii="Verdana" w:hAnsi="Verdana" w:cs="Consolas"/>
+          <w:color w:val="000000" w:themeColor="text1"/>
+        </w:rPr>
+        <w:t>Lớp cấu hình java được xem như một sự thay thế spring-servlet.xml như việc nó chứa tất cả các thông tin được yêu cầu cho component-scanning và view resolver.</w:t>
+      </w:r>
+    </w:p>
+    <w:p>
+      <w:pPr>
+        <w:rPr>
+          <w:rFonts w:ascii="Verdana" w:hAnsi="Verdana" w:cs="Consolas"/>
+          <w:color w:val="000000" w:themeColor="text1"/>
+        </w:rPr>
+      </w:pPr>
+      <w:r>
+        <w:rPr>
+          <w:rFonts w:ascii="Verdana" w:hAnsi="Verdana" w:cs="Consolas"/>
+          <w:color w:val="000000" w:themeColor="text1"/>
+        </w:rPr>
+        <w:t xml:space="preserve">@Configuration: chỉ ra rằng lớp này chứa 1 hoặc nhiều phương thức bean được annotated @Bean đươc đưa ra bởi spring container. </w:t>
+      </w:r>
+    </w:p>
+    <w:p>
+      <w:pPr>
+        <w:rPr>
+          <w:rFonts w:ascii="Verdana" w:hAnsi="Verdana" w:cs="Consolas"/>
+          <w:color w:val="000000" w:themeColor="text1"/>
+        </w:rPr>
+      </w:pPr>
+      <w:r>
+        <w:rPr>
+          <w:rFonts w:ascii="Verdana" w:hAnsi="Verdana" w:cs="Consolas"/>
+          <w:color w:val="000000" w:themeColor="text1"/>
+        </w:rPr>
+        <w:t>@EnableWebMvc tương tự như mvc:annotation-driven trong XML. Nó có khả năng hỗ trợ annotated @Controller mà sử dụng @RequestMapping để map requests tới phương thức cụ thể.</w:t>
+      </w:r>
+    </w:p>
+    <w:p>
+      <w:r>
+        <w:rPr>
+          <w:rFonts w:ascii="Verdana" w:hAnsi="Verdana" w:cs="Consolas"/>
+          <w:color w:val="000000" w:themeColor="text1"/>
+        </w:rPr>
+        <w:t>@ComponentScan tương tự context:component-scan base-package=”” cung cấp nơi mà các bean được spring container quản lý.</w:t>
+      </w:r>
       <w:bookmarkStart w:id="0" w:name="_GoBack"/>
       <w:bookmarkEnd w:id="0"/>
+    </w:p>
+    <w:p>
+      <w:pPr>
+        <w:ind w:left="360"/>
+        <w:rPr>
+          <w:rFonts w:ascii="Verdana" w:hAnsi="Verdana" w:cs="Consolas"/>
+          <w:color w:val="000000" w:themeColor="text1"/>
+        </w:rPr>
+      </w:pPr>
       <w:r>
         <w:rPr>
           <w:rFonts w:ascii="Verdana" w:hAnsi="Verdana" w:cs="Consolas"/>
@@ -2297,7 +2372,6 @@
   <w:style w:type="character" w:default="1" w:styleId="DefaultParagraphFont">
     <w:name w:val="Default Paragraph Font"/>
     <w:uiPriority w:val="1"/>
-    <w:semiHidden/>
     <w:unhideWhenUsed/>
   </w:style>
   <w:style w:type="table" w:default="1" w:styleId="TableNormal">
@@ -2511,7 +2585,6 @@
   <w:style w:type="character" w:default="1" w:styleId="DefaultParagraphFont">
     <w:name w:val="Default Paragraph Font"/>
     <w:uiPriority w:val="1"/>
-    <w:semiHidden/>
     <w:unhideWhenUsed/>
   </w:style>
   <w:style w:type="table" w:default="1" w:styleId="TableNormal">
@@ -2852,7 +2925,7 @@
 </file>
 
 <file path=customXml/itemProps1.xml><?xml version="1.0" encoding="utf-8"?>
-<ds:datastoreItem xmlns:ds="http://schemas.openxmlformats.org/officeDocument/2006/customXml" ds:itemID="{3FDBD3CF-6421-483B-A051-CBBD3C118035}">
+<ds:datastoreItem xmlns:ds="http://schemas.openxmlformats.org/officeDocument/2006/customXml" ds:itemID="{91C9EB78-0BED-427C-96E9-9BC8D5FC3982}">
   <ds:schemaRefs>
     <ds:schemaRef ds:uri="http://schemas.openxmlformats.org/officeDocument/2006/bibliography"/>
   </ds:schemaRefs>

</xml_diff>